<commit_message>
Avance FD03 Informe Requerimientos #7
</commit_message>
<xml_diff>
--- a/FD03-EPIS-Informe Especificación Requerimientos.docx
+++ b/FD03-EPIS-Informe Especificación Requerimientos.docx
@@ -1,6 +1,6 @@
 
 <file path=word/document.xml><?xml version="1.0" encoding="utf-8"?>
-<w:document xmlns:wpc="http://schemas.microsoft.com/office/word/2010/wordprocessingCanvas" xmlns:cx="http://schemas.microsoft.com/office/drawing/2014/chartex" xmlns:cx1="http://schemas.microsoft.com/office/drawing/2015/9/8/chartex" xmlns:cx2="http://schemas.microsoft.com/office/drawing/2015/10/21/chartex" xmlns:cx3="http://schemas.microsoft.com/office/drawing/2016/5/9/chartex" xmlns:cx4="http://schemas.microsoft.com/office/drawing/2016/5/10/chartex" xmlns:cx5="http://schemas.microsoft.com/office/drawing/2016/5/11/chartex" xmlns:cx6="http://schemas.microsoft.com/office/drawing/2016/5/12/chartex" xmlns:cx7="http://schemas.microsoft.com/office/drawing/2016/5/13/chartex" xmlns:cx8="http://schemas.microsoft.com/office/drawing/2016/5/14/chartex" xmlns:mc="http://schemas.openxmlformats.org/markup-compatibility/2006" xmlns:aink="http://schemas.microsoft.com/office/drawing/2016/ink" xmlns:am3d="http://schemas.microsoft.com/office/drawing/2017/model3d" xmlns:o="urn:schemas-microsoft-com:office:office" xmlns:r="http://schemas.openxmlformats.org/officeDocument/2006/relationships" xmlns:m="http://schemas.openxmlformats.org/officeDocument/2006/math" xmlns:v="urn:schemas-microsoft-com:vml" xmlns:wp14="http://schemas.microsoft.com/office/word/2010/wordprocessingDrawing" xmlns:wp="http://schemas.openxmlformats.org/drawingml/2006/wordprocessingDrawing" xmlns:w10="urn:schemas-microsoft-com:office:word" xmlns:w="http://schemas.openxmlformats.org/wordprocessingml/2006/main" xmlns:w14="http://schemas.microsoft.com/office/word/2010/wordml" xmlns:w15="http://schemas.microsoft.com/office/word/2012/wordml" xmlns:w16cex="http://schemas.microsoft.com/office/word/2018/wordml/cex" xmlns:w16cid="http://schemas.microsoft.com/office/word/2016/wordml/cid" xmlns:w16="http://schemas.microsoft.com/office/word/2018/wordml" xmlns:w16se="http://schemas.microsoft.com/office/word/2015/wordml/symex" xmlns:wpg="http://schemas.microsoft.com/office/word/2010/wordprocessingGroup" xmlns:wpi="http://schemas.microsoft.com/office/word/2010/wordprocessingInk" xmlns:wne="http://schemas.microsoft.com/office/word/2006/wordml" xmlns:wps="http://schemas.microsoft.com/office/word/2010/wordprocessingShape" mc:Ignorable="w14 w15 w16se w16cid w16 w16cex wp14">
+<w:document xmlns:wpc="http://schemas.microsoft.com/office/word/2010/wordprocessingCanvas" xmlns:cx="http://schemas.microsoft.com/office/drawing/2014/chartex" xmlns:cx1="http://schemas.microsoft.com/office/drawing/2015/9/8/chartex" xmlns:cx2="http://schemas.microsoft.com/office/drawing/2015/10/21/chartex" xmlns:cx3="http://schemas.microsoft.com/office/drawing/2016/5/9/chartex" xmlns:cx4="http://schemas.microsoft.com/office/drawing/2016/5/10/chartex" xmlns:cx5="http://schemas.microsoft.com/office/drawing/2016/5/11/chartex" xmlns:cx6="http://schemas.microsoft.com/office/drawing/2016/5/12/chartex" xmlns:cx7="http://schemas.microsoft.com/office/drawing/2016/5/13/chartex" xmlns:cx8="http://schemas.microsoft.com/office/drawing/2016/5/14/chartex" xmlns:mc="http://schemas.openxmlformats.org/markup-compatibility/2006" xmlns:aink="http://schemas.microsoft.com/office/drawing/2016/ink" xmlns:am3d="http://schemas.microsoft.com/office/drawing/2017/model3d" xmlns:o="urn:schemas-microsoft-com:office:office" xmlns:oel="http://schemas.microsoft.com/office/2019/extlst" xmlns:r="http://schemas.openxmlformats.org/officeDocument/2006/relationships" xmlns:m="http://schemas.openxmlformats.org/officeDocument/2006/math" xmlns:v="urn:schemas-microsoft-com:vml" xmlns:wp14="http://schemas.microsoft.com/office/word/2010/wordprocessingDrawing" xmlns:wp="http://schemas.openxmlformats.org/drawingml/2006/wordprocessingDrawing" xmlns:w10="urn:schemas-microsoft-com:office:word" xmlns:w="http://schemas.openxmlformats.org/wordprocessingml/2006/main" xmlns:w14="http://schemas.microsoft.com/office/word/2010/wordml" xmlns:w15="http://schemas.microsoft.com/office/word/2012/wordml" xmlns:w16cex="http://schemas.microsoft.com/office/word/2018/wordml/cex" xmlns:w16cid="http://schemas.microsoft.com/office/word/2016/wordml/cid" xmlns:w16="http://schemas.microsoft.com/office/word/2018/wordml" xmlns:w16du="http://schemas.microsoft.com/office/word/2023/wordml/word16du" xmlns:w16sdtdh="http://schemas.microsoft.com/office/word/2020/wordml/sdtdatahash" xmlns:w16sdtfl="http://schemas.microsoft.com/office/word/2024/wordml/sdtformatlock" xmlns:w16se="http://schemas.microsoft.com/office/word/2015/wordml/symex" xmlns:wpg="http://schemas.microsoft.com/office/word/2010/wordprocessingGroup" xmlns:wpi="http://schemas.microsoft.com/office/word/2010/wordprocessingInk" xmlns:wne="http://schemas.microsoft.com/office/word/2006/wordml" xmlns:wps="http://schemas.microsoft.com/office/word/2010/wordprocessingShape" mc:Ignorable="w14 w15 w16se w16cid w16 w16cex w16sdtdh w16sdtfl w16du wp14">
   <w:body>
     <w:p>
       <w:pPr>
@@ -1694,7 +1694,6 @@
           <w:docPartUnique/>
         </w:docPartObj>
       </w:sdtPr>
-      <w:sdtEndPr/>
       <w:sdtContent>
         <w:p>
           <w:pPr>
@@ -8681,6 +8680,9 @@
         <w:ind w:left="1440"/>
       </w:pPr>
       <w:r>
+        <w:rPr>
+          <w:noProof/>
+        </w:rPr>
         <w:drawing>
           <wp:inline distT="0" distB="0" distL="0" distR="0" wp14:anchorId="459A41E8" wp14:editId="77E6A0C4">
             <wp:extent cx="4452148" cy="2456953"/>
@@ -22777,26 +22779,7 @@
         <w:t xml:space="preserve"> de objetos</w:t>
       </w:r>
     </w:p>
-    <w:p>
-      <w:pPr>
-        <w:ind w:left="1440"/>
-      </w:pPr>
-    </w:p>
-    <w:p>
-      <w:pPr>
-        <w:ind w:left="1440"/>
-      </w:pPr>
-    </w:p>
-    <w:p>
-      <w:pPr>
-        <w:ind w:left="1440"/>
-      </w:pPr>
-    </w:p>
-    <w:p>
-      <w:pPr>
-        <w:ind w:left="1440"/>
-      </w:pPr>
-    </w:p>
+    <w:p/>
     <w:p>
       <w:pPr>
         <w:pStyle w:val="Ttulo3"/>
@@ -22872,7 +22855,6 @@
       <w:bookmarkStart w:id="32" w:name="_3yqme7m23vn4" w:colFirst="0" w:colLast="0"/>
       <w:bookmarkEnd w:id="32"/>
       <w:r>
-        <w:lastRenderedPageBreak/>
         <w:t>CONCLUSIONES</w:t>
       </w:r>
     </w:p>
@@ -22886,7 +22868,11 @@
         <w:jc w:val="both"/>
       </w:pPr>
       <w:r>
-        <w:t>El Sistema de Análisis de Perfiles Profesionales para los egresados de la EPIS-UPT es una solución viable que optimiza el proceso de recolección y análisis de datos de los egresados. La automatización de este proceso permitirá obtener información precisa sobre la inserción laboral y las tendencias del mercado, lo que ayudará a la universidad a tomar decisiones estratégicas más informadas y ajustar sus programas académicos según las necesidades del entorno profesional. Con los recursos disponibles y la tecnología adecuada, la implementación del sistema traerá beneficios tangibles tanto a corto como a largo plazo.</w:t>
+        <w:t xml:space="preserve">El Sistema de Análisis de Perfiles Profesionales para los egresados de la EPIS-UPT es una solución viable que optimiza el proceso de recolección y análisis de datos de los egresados. La automatización de este proceso permitirá obtener información precisa sobre la inserción laboral y las tendencias del mercado, lo que ayudará a la universidad a tomar decisiones estratégicas más informadas y ajustar sus programas académicos según las necesidades del entorno profesional. Con los recursos disponibles y la </w:t>
+      </w:r>
+      <w:r>
+        <w:lastRenderedPageBreak/>
+        <w:t>tecnología adecuada, la implementación del sistema traerá beneficios tangibles tanto a corto como a largo plazo.</w:t>
       </w:r>
     </w:p>
     <w:p>
@@ -23083,7 +23069,7 @@
 </file>
 
 <file path=word/endnotes.xml><?xml version="1.0" encoding="utf-8"?>
-<w:endnotes xmlns:wpc="http://schemas.microsoft.com/office/word/2010/wordprocessingCanvas" xmlns:cx="http://schemas.microsoft.com/office/drawing/2014/chartex" xmlns:cx1="http://schemas.microsoft.com/office/drawing/2015/9/8/chartex" xmlns:cx2="http://schemas.microsoft.com/office/drawing/2015/10/21/chartex" xmlns:cx3="http://schemas.microsoft.com/office/drawing/2016/5/9/chartex" xmlns:cx4="http://schemas.microsoft.com/office/drawing/2016/5/10/chartex" xmlns:cx5="http://schemas.microsoft.com/office/drawing/2016/5/11/chartex" xmlns:cx6="http://schemas.microsoft.com/office/drawing/2016/5/12/chartex" xmlns:cx7="http://schemas.microsoft.com/office/drawing/2016/5/13/chartex" xmlns:cx8="http://schemas.microsoft.com/office/drawing/2016/5/14/chartex" xmlns:mc="http://schemas.openxmlformats.org/markup-compatibility/2006" xmlns:aink="http://schemas.microsoft.com/office/drawing/2016/ink" xmlns:am3d="http://schemas.microsoft.com/office/drawing/2017/model3d" xmlns:o="urn:schemas-microsoft-com:office:office" xmlns:r="http://schemas.openxmlformats.org/officeDocument/2006/relationships" xmlns:m="http://schemas.openxmlformats.org/officeDocument/2006/math" xmlns:v="urn:schemas-microsoft-com:vml" xmlns:wp14="http://schemas.microsoft.com/office/word/2010/wordprocessingDrawing" xmlns:wp="http://schemas.openxmlformats.org/drawingml/2006/wordprocessingDrawing" xmlns:w10="urn:schemas-microsoft-com:office:word" xmlns:w="http://schemas.openxmlformats.org/wordprocessingml/2006/main" xmlns:w14="http://schemas.microsoft.com/office/word/2010/wordml" xmlns:w15="http://schemas.microsoft.com/office/word/2012/wordml" xmlns:w16cex="http://schemas.microsoft.com/office/word/2018/wordml/cex" xmlns:w16cid="http://schemas.microsoft.com/office/word/2016/wordml/cid" xmlns:w16="http://schemas.microsoft.com/office/word/2018/wordml" xmlns:w16se="http://schemas.microsoft.com/office/word/2015/wordml/symex" xmlns:wpg="http://schemas.microsoft.com/office/word/2010/wordprocessingGroup" xmlns:wpi="http://schemas.microsoft.com/office/word/2010/wordprocessingInk" xmlns:wne="http://schemas.microsoft.com/office/word/2006/wordml" xmlns:wps="http://schemas.microsoft.com/office/word/2010/wordprocessingShape" mc:Ignorable="w14 w15 w16se w16cid w16 w16cex wp14">
+<w:endnotes xmlns:wpc="http://schemas.microsoft.com/office/word/2010/wordprocessingCanvas" xmlns:cx="http://schemas.microsoft.com/office/drawing/2014/chartex" xmlns:cx1="http://schemas.microsoft.com/office/drawing/2015/9/8/chartex" xmlns:cx2="http://schemas.microsoft.com/office/drawing/2015/10/21/chartex" xmlns:cx3="http://schemas.microsoft.com/office/drawing/2016/5/9/chartex" xmlns:cx4="http://schemas.microsoft.com/office/drawing/2016/5/10/chartex" xmlns:cx5="http://schemas.microsoft.com/office/drawing/2016/5/11/chartex" xmlns:cx6="http://schemas.microsoft.com/office/drawing/2016/5/12/chartex" xmlns:cx7="http://schemas.microsoft.com/office/drawing/2016/5/13/chartex" xmlns:cx8="http://schemas.microsoft.com/office/drawing/2016/5/14/chartex" xmlns:mc="http://schemas.openxmlformats.org/markup-compatibility/2006" xmlns:aink="http://schemas.microsoft.com/office/drawing/2016/ink" xmlns:am3d="http://schemas.microsoft.com/office/drawing/2017/model3d" xmlns:o="urn:schemas-microsoft-com:office:office" xmlns:oel="http://schemas.microsoft.com/office/2019/extlst" xmlns:r="http://schemas.openxmlformats.org/officeDocument/2006/relationships" xmlns:m="http://schemas.openxmlformats.org/officeDocument/2006/math" xmlns:v="urn:schemas-microsoft-com:vml" xmlns:wp14="http://schemas.microsoft.com/office/word/2010/wordprocessingDrawing" xmlns:wp="http://schemas.openxmlformats.org/drawingml/2006/wordprocessingDrawing" xmlns:w10="urn:schemas-microsoft-com:office:word" xmlns:w="http://schemas.openxmlformats.org/wordprocessingml/2006/main" xmlns:w14="http://schemas.microsoft.com/office/word/2010/wordml" xmlns:w15="http://schemas.microsoft.com/office/word/2012/wordml" xmlns:w16cex="http://schemas.microsoft.com/office/word/2018/wordml/cex" xmlns:w16cid="http://schemas.microsoft.com/office/word/2016/wordml/cid" xmlns:w16="http://schemas.microsoft.com/office/word/2018/wordml" xmlns:w16du="http://schemas.microsoft.com/office/word/2023/wordml/word16du" xmlns:w16sdtdh="http://schemas.microsoft.com/office/word/2020/wordml/sdtdatahash" xmlns:w16sdtfl="http://schemas.microsoft.com/office/word/2024/wordml/sdtformatlock" xmlns:w16se="http://schemas.microsoft.com/office/word/2015/wordml/symex" xmlns:wpg="http://schemas.microsoft.com/office/word/2010/wordprocessingGroup" xmlns:wpi="http://schemas.microsoft.com/office/word/2010/wordprocessingInk" xmlns:wne="http://schemas.microsoft.com/office/word/2006/wordml" xmlns:wps="http://schemas.microsoft.com/office/word/2010/wordprocessingShape" mc:Ignorable="w14 w15 w16se w16cid w16 w16cex w16sdtdh w16sdtfl w16du wp14">
   <w:endnote w:type="separator" w:id="-1">
     <w:p>
       <w:pPr>
@@ -23108,7 +23094,7 @@
 </file>
 
 <file path=word/footer1.xml><?xml version="1.0" encoding="utf-8"?>
-<w:ftr xmlns:wpc="http://schemas.microsoft.com/office/word/2010/wordprocessingCanvas" xmlns:cx="http://schemas.microsoft.com/office/drawing/2014/chartex" xmlns:cx1="http://schemas.microsoft.com/office/drawing/2015/9/8/chartex" xmlns:cx2="http://schemas.microsoft.com/office/drawing/2015/10/21/chartex" xmlns:cx3="http://schemas.microsoft.com/office/drawing/2016/5/9/chartex" xmlns:cx4="http://schemas.microsoft.com/office/drawing/2016/5/10/chartex" xmlns:cx5="http://schemas.microsoft.com/office/drawing/2016/5/11/chartex" xmlns:cx6="http://schemas.microsoft.com/office/drawing/2016/5/12/chartex" xmlns:cx7="http://schemas.microsoft.com/office/drawing/2016/5/13/chartex" xmlns:cx8="http://schemas.microsoft.com/office/drawing/2016/5/14/chartex" xmlns:mc="http://schemas.openxmlformats.org/markup-compatibility/2006" xmlns:aink="http://schemas.microsoft.com/office/drawing/2016/ink" xmlns:am3d="http://schemas.microsoft.com/office/drawing/2017/model3d" xmlns:o="urn:schemas-microsoft-com:office:office" xmlns:r="http://schemas.openxmlformats.org/officeDocument/2006/relationships" xmlns:m="http://schemas.openxmlformats.org/officeDocument/2006/math" xmlns:v="urn:schemas-microsoft-com:vml" xmlns:wp14="http://schemas.microsoft.com/office/word/2010/wordprocessingDrawing" xmlns:wp="http://schemas.openxmlformats.org/drawingml/2006/wordprocessingDrawing" xmlns:w10="urn:schemas-microsoft-com:office:word" xmlns:w="http://schemas.openxmlformats.org/wordprocessingml/2006/main" xmlns:w14="http://schemas.microsoft.com/office/word/2010/wordml" xmlns:w15="http://schemas.microsoft.com/office/word/2012/wordml" xmlns:w16cex="http://schemas.microsoft.com/office/word/2018/wordml/cex" xmlns:w16cid="http://schemas.microsoft.com/office/word/2016/wordml/cid" xmlns:w16="http://schemas.microsoft.com/office/word/2018/wordml" xmlns:w16se="http://schemas.microsoft.com/office/word/2015/wordml/symex" xmlns:wpg="http://schemas.microsoft.com/office/word/2010/wordprocessingGroup" xmlns:wpi="http://schemas.microsoft.com/office/word/2010/wordprocessingInk" xmlns:wne="http://schemas.microsoft.com/office/word/2006/wordml" xmlns:wps="http://schemas.microsoft.com/office/word/2010/wordprocessingShape" mc:Ignorable="w14 w15 w16se w16cid w16 w16cex wp14">
+<w:ftr xmlns:wpc="http://schemas.microsoft.com/office/word/2010/wordprocessingCanvas" xmlns:cx="http://schemas.microsoft.com/office/drawing/2014/chartex" xmlns:cx1="http://schemas.microsoft.com/office/drawing/2015/9/8/chartex" xmlns:cx2="http://schemas.microsoft.com/office/drawing/2015/10/21/chartex" xmlns:cx3="http://schemas.microsoft.com/office/drawing/2016/5/9/chartex" xmlns:cx4="http://schemas.microsoft.com/office/drawing/2016/5/10/chartex" xmlns:cx5="http://schemas.microsoft.com/office/drawing/2016/5/11/chartex" xmlns:cx6="http://schemas.microsoft.com/office/drawing/2016/5/12/chartex" xmlns:cx7="http://schemas.microsoft.com/office/drawing/2016/5/13/chartex" xmlns:cx8="http://schemas.microsoft.com/office/drawing/2016/5/14/chartex" xmlns:mc="http://schemas.openxmlformats.org/markup-compatibility/2006" xmlns:aink="http://schemas.microsoft.com/office/drawing/2016/ink" xmlns:am3d="http://schemas.microsoft.com/office/drawing/2017/model3d" xmlns:o="urn:schemas-microsoft-com:office:office" xmlns:oel="http://schemas.microsoft.com/office/2019/extlst" xmlns:r="http://schemas.openxmlformats.org/officeDocument/2006/relationships" xmlns:m="http://schemas.openxmlformats.org/officeDocument/2006/math" xmlns:v="urn:schemas-microsoft-com:vml" xmlns:wp14="http://schemas.microsoft.com/office/word/2010/wordprocessingDrawing" xmlns:wp="http://schemas.openxmlformats.org/drawingml/2006/wordprocessingDrawing" xmlns:w10="urn:schemas-microsoft-com:office:word" xmlns:w="http://schemas.openxmlformats.org/wordprocessingml/2006/main" xmlns:w14="http://schemas.microsoft.com/office/word/2010/wordml" xmlns:w15="http://schemas.microsoft.com/office/word/2012/wordml" xmlns:w16cex="http://schemas.microsoft.com/office/word/2018/wordml/cex" xmlns:w16cid="http://schemas.microsoft.com/office/word/2016/wordml/cid" xmlns:w16="http://schemas.microsoft.com/office/word/2018/wordml" xmlns:w16du="http://schemas.microsoft.com/office/word/2023/wordml/word16du" xmlns:w16sdtdh="http://schemas.microsoft.com/office/word/2020/wordml/sdtdatahash" xmlns:w16sdtfl="http://schemas.microsoft.com/office/word/2024/wordml/sdtformatlock" xmlns:w16se="http://schemas.microsoft.com/office/word/2015/wordml/symex" xmlns:wpg="http://schemas.microsoft.com/office/word/2010/wordprocessingGroup" xmlns:wpi="http://schemas.microsoft.com/office/word/2010/wordprocessingInk" xmlns:wne="http://schemas.microsoft.com/office/word/2006/wordml" xmlns:wps="http://schemas.microsoft.com/office/word/2010/wordprocessingShape" mc:Ignorable="w14 w15 w16se w16cid w16 w16cex w16sdtdh w16sdtfl w16du wp14">
   <w:p>
     <w:pPr>
       <w:pBdr>
@@ -23183,7 +23169,7 @@
 </file>
 
 <file path=word/footnotes.xml><?xml version="1.0" encoding="utf-8"?>
-<w:footnotes xmlns:wpc="http://schemas.microsoft.com/office/word/2010/wordprocessingCanvas" xmlns:cx="http://schemas.microsoft.com/office/drawing/2014/chartex" xmlns:cx1="http://schemas.microsoft.com/office/drawing/2015/9/8/chartex" xmlns:cx2="http://schemas.microsoft.com/office/drawing/2015/10/21/chartex" xmlns:cx3="http://schemas.microsoft.com/office/drawing/2016/5/9/chartex" xmlns:cx4="http://schemas.microsoft.com/office/drawing/2016/5/10/chartex" xmlns:cx5="http://schemas.microsoft.com/office/drawing/2016/5/11/chartex" xmlns:cx6="http://schemas.microsoft.com/office/drawing/2016/5/12/chartex" xmlns:cx7="http://schemas.microsoft.com/office/drawing/2016/5/13/chartex" xmlns:cx8="http://schemas.microsoft.com/office/drawing/2016/5/14/chartex" xmlns:mc="http://schemas.openxmlformats.org/markup-compatibility/2006" xmlns:aink="http://schemas.microsoft.com/office/drawing/2016/ink" xmlns:am3d="http://schemas.microsoft.com/office/drawing/2017/model3d" xmlns:o="urn:schemas-microsoft-com:office:office" xmlns:r="http://schemas.openxmlformats.org/officeDocument/2006/relationships" xmlns:m="http://schemas.openxmlformats.org/officeDocument/2006/math" xmlns:v="urn:schemas-microsoft-com:vml" xmlns:wp14="http://schemas.microsoft.com/office/word/2010/wordprocessingDrawing" xmlns:wp="http://schemas.openxmlformats.org/drawingml/2006/wordprocessingDrawing" xmlns:w10="urn:schemas-microsoft-com:office:word" xmlns:w="http://schemas.openxmlformats.org/wordprocessingml/2006/main" xmlns:w14="http://schemas.microsoft.com/office/word/2010/wordml" xmlns:w15="http://schemas.microsoft.com/office/word/2012/wordml" xmlns:w16cex="http://schemas.microsoft.com/office/word/2018/wordml/cex" xmlns:w16cid="http://schemas.microsoft.com/office/word/2016/wordml/cid" xmlns:w16="http://schemas.microsoft.com/office/word/2018/wordml" xmlns:w16se="http://schemas.microsoft.com/office/word/2015/wordml/symex" xmlns:wpg="http://schemas.microsoft.com/office/word/2010/wordprocessingGroup" xmlns:wpi="http://schemas.microsoft.com/office/word/2010/wordprocessingInk" xmlns:wne="http://schemas.microsoft.com/office/word/2006/wordml" xmlns:wps="http://schemas.microsoft.com/office/word/2010/wordprocessingShape" mc:Ignorable="w14 w15 w16se w16cid w16 w16cex wp14">
+<w:footnotes xmlns:wpc="http://schemas.microsoft.com/office/word/2010/wordprocessingCanvas" xmlns:cx="http://schemas.microsoft.com/office/drawing/2014/chartex" xmlns:cx1="http://schemas.microsoft.com/office/drawing/2015/9/8/chartex" xmlns:cx2="http://schemas.microsoft.com/office/drawing/2015/10/21/chartex" xmlns:cx3="http://schemas.microsoft.com/office/drawing/2016/5/9/chartex" xmlns:cx4="http://schemas.microsoft.com/office/drawing/2016/5/10/chartex" xmlns:cx5="http://schemas.microsoft.com/office/drawing/2016/5/11/chartex" xmlns:cx6="http://schemas.microsoft.com/office/drawing/2016/5/12/chartex" xmlns:cx7="http://schemas.microsoft.com/office/drawing/2016/5/13/chartex" xmlns:cx8="http://schemas.microsoft.com/office/drawing/2016/5/14/chartex" xmlns:mc="http://schemas.openxmlformats.org/markup-compatibility/2006" xmlns:aink="http://schemas.microsoft.com/office/drawing/2016/ink" xmlns:am3d="http://schemas.microsoft.com/office/drawing/2017/model3d" xmlns:o="urn:schemas-microsoft-com:office:office" xmlns:oel="http://schemas.microsoft.com/office/2019/extlst" xmlns:r="http://schemas.openxmlformats.org/officeDocument/2006/relationships" xmlns:m="http://schemas.openxmlformats.org/officeDocument/2006/math" xmlns:v="urn:schemas-microsoft-com:vml" xmlns:wp14="http://schemas.microsoft.com/office/word/2010/wordprocessingDrawing" xmlns:wp="http://schemas.openxmlformats.org/drawingml/2006/wordprocessingDrawing" xmlns:w10="urn:schemas-microsoft-com:office:word" xmlns:w="http://schemas.openxmlformats.org/wordprocessingml/2006/main" xmlns:w14="http://schemas.microsoft.com/office/word/2010/wordml" xmlns:w15="http://schemas.microsoft.com/office/word/2012/wordml" xmlns:w16cex="http://schemas.microsoft.com/office/word/2018/wordml/cex" xmlns:w16cid="http://schemas.microsoft.com/office/word/2016/wordml/cid" xmlns:w16="http://schemas.microsoft.com/office/word/2018/wordml" xmlns:w16du="http://schemas.microsoft.com/office/word/2023/wordml/word16du" xmlns:w16sdtdh="http://schemas.microsoft.com/office/word/2020/wordml/sdtdatahash" xmlns:w16sdtfl="http://schemas.microsoft.com/office/word/2024/wordml/sdtformatlock" xmlns:w16se="http://schemas.microsoft.com/office/word/2015/wordml/symex" xmlns:wpg="http://schemas.microsoft.com/office/word/2010/wordprocessingGroup" xmlns:wpi="http://schemas.microsoft.com/office/word/2010/wordprocessingInk" xmlns:wne="http://schemas.microsoft.com/office/word/2006/wordml" xmlns:wps="http://schemas.microsoft.com/office/word/2010/wordprocessingShape" mc:Ignorable="w14 w15 w16se w16cid w16 w16cex w16sdtdh w16sdtfl w16du wp14">
   <w:footnote w:type="separator" w:id="-1">
     <w:p>
       <w:pPr>
@@ -23208,7 +23194,7 @@
 </file>
 
 <file path=word/header1.xml><?xml version="1.0" encoding="utf-8"?>
-<w:hdr xmlns:wpc="http://schemas.microsoft.com/office/word/2010/wordprocessingCanvas" xmlns:cx="http://schemas.microsoft.com/office/drawing/2014/chartex" xmlns:cx1="http://schemas.microsoft.com/office/drawing/2015/9/8/chartex" xmlns:cx2="http://schemas.microsoft.com/office/drawing/2015/10/21/chartex" xmlns:cx3="http://schemas.microsoft.com/office/drawing/2016/5/9/chartex" xmlns:cx4="http://schemas.microsoft.com/office/drawing/2016/5/10/chartex" xmlns:cx5="http://schemas.microsoft.com/office/drawing/2016/5/11/chartex" xmlns:cx6="http://schemas.microsoft.com/office/drawing/2016/5/12/chartex" xmlns:cx7="http://schemas.microsoft.com/office/drawing/2016/5/13/chartex" xmlns:cx8="http://schemas.microsoft.com/office/drawing/2016/5/14/chartex" xmlns:mc="http://schemas.openxmlformats.org/markup-compatibility/2006" xmlns:aink="http://schemas.microsoft.com/office/drawing/2016/ink" xmlns:am3d="http://schemas.microsoft.com/office/drawing/2017/model3d" xmlns:o="urn:schemas-microsoft-com:office:office" xmlns:r="http://schemas.openxmlformats.org/officeDocument/2006/relationships" xmlns:m="http://schemas.openxmlformats.org/officeDocument/2006/math" xmlns:v="urn:schemas-microsoft-com:vml" xmlns:wp14="http://schemas.microsoft.com/office/word/2010/wordprocessingDrawing" xmlns:wp="http://schemas.openxmlformats.org/drawingml/2006/wordprocessingDrawing" xmlns:w10="urn:schemas-microsoft-com:office:word" xmlns:w="http://schemas.openxmlformats.org/wordprocessingml/2006/main" xmlns:w14="http://schemas.microsoft.com/office/word/2010/wordml" xmlns:w15="http://schemas.microsoft.com/office/word/2012/wordml" xmlns:w16cex="http://schemas.microsoft.com/office/word/2018/wordml/cex" xmlns:w16cid="http://schemas.microsoft.com/office/word/2016/wordml/cid" xmlns:w16="http://schemas.microsoft.com/office/word/2018/wordml" xmlns:w16se="http://schemas.microsoft.com/office/word/2015/wordml/symex" xmlns:wpg="http://schemas.microsoft.com/office/word/2010/wordprocessingGroup" xmlns:wpi="http://schemas.microsoft.com/office/word/2010/wordprocessingInk" xmlns:wne="http://schemas.microsoft.com/office/word/2006/wordml" xmlns:wps="http://schemas.microsoft.com/office/word/2010/wordprocessingShape" mc:Ignorable="w14 w15 w16se w16cid w16 w16cex wp14">
+<w:hdr xmlns:wpc="http://schemas.microsoft.com/office/word/2010/wordprocessingCanvas" xmlns:cx="http://schemas.microsoft.com/office/drawing/2014/chartex" xmlns:cx1="http://schemas.microsoft.com/office/drawing/2015/9/8/chartex" xmlns:cx2="http://schemas.microsoft.com/office/drawing/2015/10/21/chartex" xmlns:cx3="http://schemas.microsoft.com/office/drawing/2016/5/9/chartex" xmlns:cx4="http://schemas.microsoft.com/office/drawing/2016/5/10/chartex" xmlns:cx5="http://schemas.microsoft.com/office/drawing/2016/5/11/chartex" xmlns:cx6="http://schemas.microsoft.com/office/drawing/2016/5/12/chartex" xmlns:cx7="http://schemas.microsoft.com/office/drawing/2016/5/13/chartex" xmlns:cx8="http://schemas.microsoft.com/office/drawing/2016/5/14/chartex" xmlns:mc="http://schemas.openxmlformats.org/markup-compatibility/2006" xmlns:aink="http://schemas.microsoft.com/office/drawing/2016/ink" xmlns:am3d="http://schemas.microsoft.com/office/drawing/2017/model3d" xmlns:o="urn:schemas-microsoft-com:office:office" xmlns:oel="http://schemas.microsoft.com/office/2019/extlst" xmlns:r="http://schemas.openxmlformats.org/officeDocument/2006/relationships" xmlns:m="http://schemas.openxmlformats.org/officeDocument/2006/math" xmlns:v="urn:schemas-microsoft-com:vml" xmlns:wp14="http://schemas.microsoft.com/office/word/2010/wordprocessingDrawing" xmlns:wp="http://schemas.openxmlformats.org/drawingml/2006/wordprocessingDrawing" xmlns:w10="urn:schemas-microsoft-com:office:word" xmlns:w="http://schemas.openxmlformats.org/wordprocessingml/2006/main" xmlns:w14="http://schemas.microsoft.com/office/word/2010/wordml" xmlns:w15="http://schemas.microsoft.com/office/word/2012/wordml" xmlns:w16cex="http://schemas.microsoft.com/office/word/2018/wordml/cex" xmlns:w16cid="http://schemas.microsoft.com/office/word/2016/wordml/cid" xmlns:w16="http://schemas.microsoft.com/office/word/2018/wordml" xmlns:w16du="http://schemas.microsoft.com/office/word/2023/wordml/word16du" xmlns:w16sdtdh="http://schemas.microsoft.com/office/word/2020/wordml/sdtdatahash" xmlns:w16sdtfl="http://schemas.microsoft.com/office/word/2024/wordml/sdtformatlock" xmlns:w16se="http://schemas.microsoft.com/office/word/2015/wordml/symex" xmlns:wpg="http://schemas.microsoft.com/office/word/2010/wordprocessingGroup" xmlns:wpi="http://schemas.microsoft.com/office/word/2010/wordprocessingInk" xmlns:wne="http://schemas.microsoft.com/office/word/2006/wordml" xmlns:wps="http://schemas.microsoft.com/office/word/2010/wordprocessingShape" mc:Ignorable="w14 w15 w16se w16cid w16 w16cex w16sdtdh w16sdtfl w16du wp14">
   <w:p>
     <w:pPr>
       <w:pBdr>
@@ -23251,7 +23237,7 @@
 </file>
 
 <file path=word/numbering.xml><?xml version="1.0" encoding="utf-8"?>
-<w:numbering xmlns:wpc="http://schemas.microsoft.com/office/word/2010/wordprocessingCanvas" xmlns:cx="http://schemas.microsoft.com/office/drawing/2014/chartex" xmlns:cx1="http://schemas.microsoft.com/office/drawing/2015/9/8/chartex" xmlns:cx2="http://schemas.microsoft.com/office/drawing/2015/10/21/chartex" xmlns:cx3="http://schemas.microsoft.com/office/drawing/2016/5/9/chartex" xmlns:cx4="http://schemas.microsoft.com/office/drawing/2016/5/10/chartex" xmlns:cx5="http://schemas.microsoft.com/office/drawing/2016/5/11/chartex" xmlns:cx6="http://schemas.microsoft.com/office/drawing/2016/5/12/chartex" xmlns:cx7="http://schemas.microsoft.com/office/drawing/2016/5/13/chartex" xmlns:cx8="http://schemas.microsoft.com/office/drawing/2016/5/14/chartex" xmlns:mc="http://schemas.openxmlformats.org/markup-compatibility/2006" xmlns:aink="http://schemas.microsoft.com/office/drawing/2016/ink" xmlns:am3d="http://schemas.microsoft.com/office/drawing/2017/model3d" xmlns:o="urn:schemas-microsoft-com:office:office" xmlns:r="http://schemas.openxmlformats.org/officeDocument/2006/relationships" xmlns:m="http://schemas.openxmlformats.org/officeDocument/2006/math" xmlns:v="urn:schemas-microsoft-com:vml" xmlns:wp14="http://schemas.microsoft.com/office/word/2010/wordprocessingDrawing" xmlns:wp="http://schemas.openxmlformats.org/drawingml/2006/wordprocessingDrawing" xmlns:w10="urn:schemas-microsoft-com:office:word" xmlns:w="http://schemas.openxmlformats.org/wordprocessingml/2006/main" xmlns:w14="http://schemas.microsoft.com/office/word/2010/wordml" xmlns:w15="http://schemas.microsoft.com/office/word/2012/wordml" xmlns:w16cex="http://schemas.microsoft.com/office/word/2018/wordml/cex" xmlns:w16cid="http://schemas.microsoft.com/office/word/2016/wordml/cid" xmlns:w16="http://schemas.microsoft.com/office/word/2018/wordml" xmlns:w16se="http://schemas.microsoft.com/office/word/2015/wordml/symex" xmlns:wpg="http://schemas.microsoft.com/office/word/2010/wordprocessingGroup" xmlns:wpi="http://schemas.microsoft.com/office/word/2010/wordprocessingInk" xmlns:wne="http://schemas.microsoft.com/office/word/2006/wordml" xmlns:wps="http://schemas.microsoft.com/office/word/2010/wordprocessingShape" mc:Ignorable="w14 w15 w16se w16cid w16 w16cex wp14">
+<w:numbering xmlns:wpc="http://schemas.microsoft.com/office/word/2010/wordprocessingCanvas" xmlns:cx="http://schemas.microsoft.com/office/drawing/2014/chartex" xmlns:cx1="http://schemas.microsoft.com/office/drawing/2015/9/8/chartex" xmlns:cx2="http://schemas.microsoft.com/office/drawing/2015/10/21/chartex" xmlns:cx3="http://schemas.microsoft.com/office/drawing/2016/5/9/chartex" xmlns:cx4="http://schemas.microsoft.com/office/drawing/2016/5/10/chartex" xmlns:cx5="http://schemas.microsoft.com/office/drawing/2016/5/11/chartex" xmlns:cx6="http://schemas.microsoft.com/office/drawing/2016/5/12/chartex" xmlns:cx7="http://schemas.microsoft.com/office/drawing/2016/5/13/chartex" xmlns:cx8="http://schemas.microsoft.com/office/drawing/2016/5/14/chartex" xmlns:mc="http://schemas.openxmlformats.org/markup-compatibility/2006" xmlns:aink="http://schemas.microsoft.com/office/drawing/2016/ink" xmlns:am3d="http://schemas.microsoft.com/office/drawing/2017/model3d" xmlns:o="urn:schemas-microsoft-com:office:office" xmlns:oel="http://schemas.microsoft.com/office/2019/extlst" xmlns:r="http://schemas.openxmlformats.org/officeDocument/2006/relationships" xmlns:m="http://schemas.openxmlformats.org/officeDocument/2006/math" xmlns:v="urn:schemas-microsoft-com:vml" xmlns:wp14="http://schemas.microsoft.com/office/word/2010/wordprocessingDrawing" xmlns:wp="http://schemas.openxmlformats.org/drawingml/2006/wordprocessingDrawing" xmlns:w10="urn:schemas-microsoft-com:office:word" xmlns:w="http://schemas.openxmlformats.org/wordprocessingml/2006/main" xmlns:w14="http://schemas.microsoft.com/office/word/2010/wordml" xmlns:w15="http://schemas.microsoft.com/office/word/2012/wordml" xmlns:w16cex="http://schemas.microsoft.com/office/word/2018/wordml/cex" xmlns:w16cid="http://schemas.microsoft.com/office/word/2016/wordml/cid" xmlns:w16="http://schemas.microsoft.com/office/word/2018/wordml" xmlns:w16du="http://schemas.microsoft.com/office/word/2023/wordml/word16du" xmlns:w16sdtdh="http://schemas.microsoft.com/office/word/2020/wordml/sdtdatahash" xmlns:w16sdtfl="http://schemas.microsoft.com/office/word/2024/wordml/sdtformatlock" xmlns:w16se="http://schemas.microsoft.com/office/word/2015/wordml/symex" xmlns:wpg="http://schemas.microsoft.com/office/word/2010/wordprocessingGroup" xmlns:wpi="http://schemas.microsoft.com/office/word/2010/wordprocessingInk" xmlns:wne="http://schemas.microsoft.com/office/word/2006/wordml" xmlns:wps="http://schemas.microsoft.com/office/word/2010/wordprocessingShape" mc:Ignorable="w14 w15 w16se w16cid w16 w16cex w16sdtdh w16sdtfl w16du wp14">
   <w:abstractNum w:abstractNumId="0" w15:restartNumberingAfterBreak="0">
     <w:nsid w:val="00056984"/>
     <w:multiLevelType w:val="multilevel"/>
@@ -26750,70 +26736,70 @@
       </w:rPr>
     </w:lvl>
   </w:abstractNum>
-  <w:num w:numId="1">
+  <w:num w:numId="1" w16cid:durableId="1878661282">
     <w:abstractNumId w:val="8"/>
   </w:num>
-  <w:num w:numId="2">
+  <w:num w:numId="2" w16cid:durableId="1804275794">
     <w:abstractNumId w:val="12"/>
   </w:num>
-  <w:num w:numId="3">
+  <w:num w:numId="3" w16cid:durableId="1898004785">
     <w:abstractNumId w:val="18"/>
   </w:num>
-  <w:num w:numId="4">
+  <w:num w:numId="4" w16cid:durableId="462234780">
     <w:abstractNumId w:val="6"/>
   </w:num>
-  <w:num w:numId="5">
+  <w:num w:numId="5" w16cid:durableId="24869614">
     <w:abstractNumId w:val="2"/>
   </w:num>
-  <w:num w:numId="6">
+  <w:num w:numId="6" w16cid:durableId="1989556352">
     <w:abstractNumId w:val="27"/>
   </w:num>
-  <w:num w:numId="7">
+  <w:num w:numId="7" w16cid:durableId="957025598">
     <w:abstractNumId w:val="11"/>
   </w:num>
-  <w:num w:numId="8">
+  <w:num w:numId="8" w16cid:durableId="1024673561">
     <w:abstractNumId w:val="9"/>
   </w:num>
-  <w:num w:numId="9">
+  <w:num w:numId="9" w16cid:durableId="1132559271">
     <w:abstractNumId w:val="4"/>
   </w:num>
-  <w:num w:numId="10">
+  <w:num w:numId="10" w16cid:durableId="1648047412">
     <w:abstractNumId w:val="13"/>
   </w:num>
-  <w:num w:numId="11">
+  <w:num w:numId="11" w16cid:durableId="155462149">
     <w:abstractNumId w:val="20"/>
   </w:num>
-  <w:num w:numId="12">
+  <w:num w:numId="12" w16cid:durableId="2015761868">
     <w:abstractNumId w:val="7"/>
   </w:num>
-  <w:num w:numId="13">
+  <w:num w:numId="13" w16cid:durableId="769200339">
     <w:abstractNumId w:val="23"/>
   </w:num>
-  <w:num w:numId="14">
+  <w:num w:numId="14" w16cid:durableId="1045447610">
     <w:abstractNumId w:val="16"/>
   </w:num>
-  <w:num w:numId="15">
+  <w:num w:numId="15" w16cid:durableId="1107309084">
     <w:abstractNumId w:val="17"/>
   </w:num>
-  <w:num w:numId="16">
+  <w:num w:numId="16" w16cid:durableId="2028948103">
     <w:abstractNumId w:val="3"/>
   </w:num>
-  <w:num w:numId="17">
+  <w:num w:numId="17" w16cid:durableId="1062145387">
     <w:abstractNumId w:val="28"/>
   </w:num>
-  <w:num w:numId="18">
+  <w:num w:numId="18" w16cid:durableId="120653272">
     <w:abstractNumId w:val="29"/>
   </w:num>
-  <w:num w:numId="19">
+  <w:num w:numId="19" w16cid:durableId="804473904">
     <w:abstractNumId w:val="10"/>
   </w:num>
-  <w:num w:numId="20">
+  <w:num w:numId="20" w16cid:durableId="884953318">
     <w:abstractNumId w:val="19"/>
   </w:num>
-  <w:num w:numId="21">
+  <w:num w:numId="21" w16cid:durableId="841316200">
     <w:abstractNumId w:val="22"/>
   </w:num>
-  <w:num w:numId="22">
+  <w:num w:numId="22" w16cid:durableId="990333528">
     <w:abstractNumId w:val="25"/>
     <w:lvlOverride w:ilvl="0">
       <w:lvl w:ilvl="0">
@@ -26823,7 +26809,7 @@
       </w:lvl>
     </w:lvlOverride>
   </w:num>
-  <w:num w:numId="23">
+  <w:num w:numId="23" w16cid:durableId="697005047">
     <w:abstractNumId w:val="24"/>
     <w:lvlOverride w:ilvl="0">
       <w:lvl w:ilvl="0">
@@ -26833,7 +26819,7 @@
       </w:lvl>
     </w:lvlOverride>
   </w:num>
-  <w:num w:numId="24">
+  <w:num w:numId="24" w16cid:durableId="684357198">
     <w:abstractNumId w:val="26"/>
     <w:lvlOverride w:ilvl="0">
       <w:lvl w:ilvl="0">
@@ -26843,7 +26829,7 @@
       </w:lvl>
     </w:lvlOverride>
   </w:num>
-  <w:num w:numId="25">
+  <w:num w:numId="25" w16cid:durableId="2087222748">
     <w:abstractNumId w:val="14"/>
     <w:lvlOverride w:ilvl="0">
       <w:lvl w:ilvl="0">
@@ -26853,7 +26839,7 @@
       </w:lvl>
     </w:lvlOverride>
   </w:num>
-  <w:num w:numId="26">
+  <w:num w:numId="26" w16cid:durableId="273949638">
     <w:abstractNumId w:val="1"/>
     <w:lvlOverride w:ilvl="0">
       <w:lvl w:ilvl="0">
@@ -26863,7 +26849,7 @@
       </w:lvl>
     </w:lvlOverride>
   </w:num>
-  <w:num w:numId="27">
+  <w:num w:numId="27" w16cid:durableId="1624994653">
     <w:abstractNumId w:val="0"/>
     <w:lvlOverride w:ilvl="0">
       <w:lvl w:ilvl="0">
@@ -26873,7 +26859,7 @@
       </w:lvl>
     </w:lvlOverride>
   </w:num>
-  <w:num w:numId="28">
+  <w:num w:numId="28" w16cid:durableId="1613050540">
     <w:abstractNumId w:val="5"/>
     <w:lvlOverride w:ilvl="0">
       <w:lvl w:ilvl="0">
@@ -26883,7 +26869,7 @@
       </w:lvl>
     </w:lvlOverride>
   </w:num>
-  <w:num w:numId="29">
+  <w:num w:numId="29" w16cid:durableId="1771508268">
     <w:abstractNumId w:val="15"/>
     <w:lvlOverride w:ilvl="0">
       <w:lvl w:ilvl="0">
@@ -26893,7 +26879,7 @@
       </w:lvl>
     </w:lvlOverride>
   </w:num>
-  <w:num w:numId="30">
+  <w:num w:numId="30" w16cid:durableId="415516787">
     <w:abstractNumId w:val="21"/>
     <w:lvlOverride w:ilvl="0">
       <w:lvl w:ilvl="0">
@@ -26907,7 +26893,7 @@
 </file>
 
 <file path=word/styles.xml><?xml version="1.0" encoding="utf-8"?>
-<w:styles xmlns:mc="http://schemas.openxmlformats.org/markup-compatibility/2006" xmlns:r="http://schemas.openxmlformats.org/officeDocument/2006/relationships" xmlns:w="http://schemas.openxmlformats.org/wordprocessingml/2006/main" xmlns:w14="http://schemas.microsoft.com/office/word/2010/wordml" xmlns:w15="http://schemas.microsoft.com/office/word/2012/wordml" xmlns:w16cex="http://schemas.microsoft.com/office/word/2018/wordml/cex" xmlns:w16cid="http://schemas.microsoft.com/office/word/2016/wordml/cid" xmlns:w16="http://schemas.microsoft.com/office/word/2018/wordml" xmlns:w16se="http://schemas.microsoft.com/office/word/2015/wordml/symex" mc:Ignorable="w14 w15 w16se w16cid w16 w16cex">
+<w:styles xmlns:mc="http://schemas.openxmlformats.org/markup-compatibility/2006" xmlns:r="http://schemas.openxmlformats.org/officeDocument/2006/relationships" xmlns:w="http://schemas.openxmlformats.org/wordprocessingml/2006/main" xmlns:w14="http://schemas.microsoft.com/office/word/2010/wordml" xmlns:w15="http://schemas.microsoft.com/office/word/2012/wordml" xmlns:w16cex="http://schemas.microsoft.com/office/word/2018/wordml/cex" xmlns:w16cid="http://schemas.microsoft.com/office/word/2016/wordml/cid" xmlns:w16="http://schemas.microsoft.com/office/word/2018/wordml" xmlns:w16du="http://schemas.microsoft.com/office/word/2023/wordml/word16du" xmlns:w16sdtdh="http://schemas.microsoft.com/office/word/2020/wordml/sdtdatahash" xmlns:w16sdtfl="http://schemas.microsoft.com/office/word/2024/wordml/sdtformatlock" xmlns:w16se="http://schemas.microsoft.com/office/word/2015/wordml/symex" mc:Ignorable="w14 w15 w16se w16cid w16 w16cex w16sdtdh w16sdtfl w16du">
   <w:docDefaults>
     <w:rPrDefault>
       <w:rPr>

</xml_diff>